<commit_message>
final screenshot file version
</commit_message>
<xml_diff>
--- a/Screenshots.docx
+++ b/Screenshots.docx
@@ -20,7 +20,14 @@
     </w:p>
     <w:p>
       <w:pPr>
-        <w:jc w:val="center"/>
+        <w:rPr>
+          <w:sz w:val="24"/>
+          <w:szCs w:val="24"/>
+        </w:rPr>
+      </w:pPr>
+    </w:p>
+    <w:p>
+      <w:pPr>
         <w:rPr>
           <w:sz w:val="24"/>
           <w:szCs w:val="24"/>
@@ -54,7 +61,7 @@
                     <pic:cNvPicPr/>
                   </pic:nvPicPr>
                   <pic:blipFill>
-                    <a:blip r:embed="rId4">
+                    <a:blip r:embed="rId6">
                       <a:extLst>
                         <a:ext uri="{28A0092B-C50C-407E-A947-70E740481C1C}">
                           <a14:useLocalDpi xmlns:a14="http://schemas.microsoft.com/office/drawing/2010/main" val="0"/>
@@ -86,14 +93,13 @@
           </wp:anchor>
         </w:drawing>
       </w:r>
-    </w:p>
-    <w:p>
-      <w:pPr>
+      <w:r>
         <w:rPr>
           <w:sz w:val="24"/>
           <w:szCs w:val="24"/>
         </w:rPr>
-      </w:pPr>
+        <w:t>Link the local and online repositories:</w:t>
+      </w:r>
     </w:p>
     <w:p>
       <w:pPr>
@@ -106,6 +112,14 @@
     <w:p>
       <w:pPr>
         <w:rPr>
+          <w:sz w:val="24"/>
+          <w:szCs w:val="24"/>
+        </w:rPr>
+      </w:pPr>
+    </w:p>
+    <w:p>
+      <w:pPr>
+        <w:rPr>
           <w:noProof/>
         </w:rPr>
       </w:pPr>
@@ -114,9 +128,9 @@
           <w:noProof/>
         </w:rPr>
         <w:drawing>
-          <wp:inline distT="0" distB="0" distL="0" distR="0" wp14:anchorId="18A3DCB8" wp14:editId="58B6C724">
-            <wp:extent cx="2377440" cy="2042083"/>
-            <wp:effectExtent l="0" t="0" r="3810" b="0"/>
+          <wp:inline distT="0" distB="0" distL="0" distR="0" wp14:anchorId="18A3DCB8" wp14:editId="2D8B3051">
+            <wp:extent cx="2178050" cy="1870818"/>
+            <wp:effectExtent l="0" t="0" r="0" b="0"/>
             <wp:docPr id="2" name="Picture 2"/>
             <wp:cNvGraphicFramePr>
               <a:graphicFrameLocks xmlns:a="http://schemas.openxmlformats.org/drawingml/2006/main" noChangeAspect="1"/>
@@ -129,7 +143,7 @@
                     <pic:cNvPicPr/>
                   </pic:nvPicPr>
                   <pic:blipFill>
-                    <a:blip r:embed="rId5"/>
+                    <a:blip r:embed="rId7"/>
                     <a:stretch>
                       <a:fillRect/>
                     </a:stretch>
@@ -137,7 +151,7 @@
                   <pic:spPr>
                     <a:xfrm>
                       <a:off x="0" y="0"/>
-                      <a:ext cx="2395360" cy="2057475"/>
+                      <a:ext cx="2207743" cy="1896322"/>
                     </a:xfrm>
                     <a:prstGeom prst="rect">
                       <a:avLst/>
@@ -153,26 +167,707 @@
     <w:p>
       <w:pPr>
         <w:rPr>
+          <w:noProof/>
+        </w:rPr>
+      </w:pPr>
+      <w:r>
+        <w:rPr>
+          <w:noProof/>
+        </w:rPr>
+        <w:t xml:space="preserve">Add the files created locally into the online github repository: </w:t>
+      </w:r>
+    </w:p>
+    <w:p>
+      <w:pPr>
+        <w:rPr>
           <w:sz w:val="24"/>
           <w:szCs w:val="24"/>
         </w:rPr>
       </w:pPr>
-    </w:p>
-    <w:p>
-      <w:pPr>
-        <w:rPr>
-          <w:noProof/>
-        </w:rPr>
-      </w:pPr>
-    </w:p>
-    <w:p>
-      <w:pPr>
-        <w:ind w:firstLine="720"/>
+      <w:r>
+        <w:rPr>
+          <w:noProof/>
+        </w:rPr>
+        <w:drawing>
+          <wp:inline distT="0" distB="0" distL="0" distR="0" wp14:anchorId="2CD57090" wp14:editId="38B52CFB">
+            <wp:extent cx="5240558" cy="2011680"/>
+            <wp:effectExtent l="0" t="0" r="0" b="7620"/>
+            <wp:docPr id="3" name="Picture 3"/>
+            <wp:cNvGraphicFramePr>
+              <a:graphicFrameLocks xmlns:a="http://schemas.openxmlformats.org/drawingml/2006/main" noChangeAspect="1"/>
+            </wp:cNvGraphicFramePr>
+            <a:graphic xmlns:a="http://schemas.openxmlformats.org/drawingml/2006/main">
+              <a:graphicData uri="http://schemas.openxmlformats.org/drawingml/2006/picture">
+                <pic:pic xmlns:pic="http://schemas.openxmlformats.org/drawingml/2006/picture">
+                  <pic:nvPicPr>
+                    <pic:cNvPr id="1" name=""/>
+                    <pic:cNvPicPr/>
+                  </pic:nvPicPr>
+                  <pic:blipFill>
+                    <a:blip r:embed="rId8"/>
+                    <a:stretch>
+                      <a:fillRect/>
+                    </a:stretch>
+                  </pic:blipFill>
+                  <pic:spPr>
+                    <a:xfrm>
+                      <a:off x="0" y="0"/>
+                      <a:ext cx="5288995" cy="2030273"/>
+                    </a:xfrm>
+                    <a:prstGeom prst="rect">
+                      <a:avLst/>
+                    </a:prstGeom>
+                  </pic:spPr>
+                </pic:pic>
+              </a:graphicData>
+            </a:graphic>
+          </wp:inline>
+        </w:drawing>
+      </w:r>
+    </w:p>
+    <w:p>
+      <w:pPr>
         <w:rPr>
           <w:sz w:val="24"/>
           <w:szCs w:val="24"/>
         </w:rPr>
       </w:pPr>
+    </w:p>
+    <w:p>
+      <w:pPr>
+        <w:rPr>
+          <w:sz w:val="24"/>
+          <w:szCs w:val="24"/>
+        </w:rPr>
+      </w:pPr>
+      <w:r>
+        <w:rPr>
+          <w:noProof/>
+        </w:rPr>
+        <w:drawing>
+          <wp:inline distT="0" distB="0" distL="0" distR="0" wp14:anchorId="7E15CC10" wp14:editId="435EA810">
+            <wp:extent cx="5273040" cy="1824720"/>
+            <wp:effectExtent l="0" t="0" r="3810" b="4445"/>
+            <wp:docPr id="4" name="Picture 4"/>
+            <wp:cNvGraphicFramePr>
+              <a:graphicFrameLocks xmlns:a="http://schemas.openxmlformats.org/drawingml/2006/main" noChangeAspect="1"/>
+            </wp:cNvGraphicFramePr>
+            <a:graphic xmlns:a="http://schemas.openxmlformats.org/drawingml/2006/main">
+              <a:graphicData uri="http://schemas.openxmlformats.org/drawingml/2006/picture">
+                <pic:pic xmlns:pic="http://schemas.openxmlformats.org/drawingml/2006/picture">
+                  <pic:nvPicPr>
+                    <pic:cNvPr id="1" name=""/>
+                    <pic:cNvPicPr/>
+                  </pic:nvPicPr>
+                  <pic:blipFill>
+                    <a:blip r:embed="rId9"/>
+                    <a:stretch>
+                      <a:fillRect/>
+                    </a:stretch>
+                  </pic:blipFill>
+                  <pic:spPr>
+                    <a:xfrm>
+                      <a:off x="0" y="0"/>
+                      <a:ext cx="5293738" cy="1831882"/>
+                    </a:xfrm>
+                    <a:prstGeom prst="rect">
+                      <a:avLst/>
+                    </a:prstGeom>
+                  </pic:spPr>
+                </pic:pic>
+              </a:graphicData>
+            </a:graphic>
+          </wp:inline>
+        </w:drawing>
+      </w:r>
+    </w:p>
+    <w:p>
+      <w:pPr>
+        <w:rPr>
+          <w:noProof/>
+        </w:rPr>
+      </w:pPr>
+      <w:r>
+        <w:rPr>
+          <w:noProof/>
+        </w:rPr>
+        <w:lastRenderedPageBreak/>
+        <w:drawing>
+          <wp:inline distT="0" distB="0" distL="0" distR="0" wp14:anchorId="0D6E1160" wp14:editId="4F0BC493">
+            <wp:extent cx="5554980" cy="2117539"/>
+            <wp:effectExtent l="0" t="0" r="7620" b="0"/>
+            <wp:docPr id="5" name="Picture 5"/>
+            <wp:cNvGraphicFramePr>
+              <a:graphicFrameLocks xmlns:a="http://schemas.openxmlformats.org/drawingml/2006/main" noChangeAspect="1"/>
+            </wp:cNvGraphicFramePr>
+            <a:graphic xmlns:a="http://schemas.openxmlformats.org/drawingml/2006/main">
+              <a:graphicData uri="http://schemas.openxmlformats.org/drawingml/2006/picture">
+                <pic:pic xmlns:pic="http://schemas.openxmlformats.org/drawingml/2006/picture">
+                  <pic:nvPicPr>
+                    <pic:cNvPr id="1" name=""/>
+                    <pic:cNvPicPr/>
+                  </pic:nvPicPr>
+                  <pic:blipFill>
+                    <a:blip r:embed="rId10"/>
+                    <a:stretch>
+                      <a:fillRect/>
+                    </a:stretch>
+                  </pic:blipFill>
+                  <pic:spPr>
+                    <a:xfrm>
+                      <a:off x="0" y="0"/>
+                      <a:ext cx="5588083" cy="2130158"/>
+                    </a:xfrm>
+                    <a:prstGeom prst="rect">
+                      <a:avLst/>
+                    </a:prstGeom>
+                  </pic:spPr>
+                </pic:pic>
+              </a:graphicData>
+            </a:graphic>
+          </wp:inline>
+        </w:drawing>
+      </w:r>
+    </w:p>
+    <w:p>
+      <w:pPr>
+        <w:rPr>
+          <w:noProof/>
+        </w:rPr>
+      </w:pPr>
+    </w:p>
+    <w:p>
+      <w:pPr>
+        <w:rPr>
+          <w:noProof/>
+        </w:rPr>
+      </w:pPr>
+      <w:r>
+        <w:rPr>
+          <w:noProof/>
+        </w:rPr>
+        <w:drawing>
+          <wp:inline distT="0" distB="0" distL="0" distR="0" wp14:anchorId="0FCFF778" wp14:editId="78A5DDFC">
+            <wp:extent cx="5943600" cy="2266950"/>
+            <wp:effectExtent l="0" t="0" r="0" b="0"/>
+            <wp:docPr id="6" name="Picture 6"/>
+            <wp:cNvGraphicFramePr>
+              <a:graphicFrameLocks xmlns:a="http://schemas.openxmlformats.org/drawingml/2006/main" noChangeAspect="1"/>
+            </wp:cNvGraphicFramePr>
+            <a:graphic xmlns:a="http://schemas.openxmlformats.org/drawingml/2006/main">
+              <a:graphicData uri="http://schemas.openxmlformats.org/drawingml/2006/picture">
+                <pic:pic xmlns:pic="http://schemas.openxmlformats.org/drawingml/2006/picture">
+                  <pic:nvPicPr>
+                    <pic:cNvPr id="1" name=""/>
+                    <pic:cNvPicPr/>
+                  </pic:nvPicPr>
+                  <pic:blipFill>
+                    <a:blip r:embed="rId11"/>
+                    <a:stretch>
+                      <a:fillRect/>
+                    </a:stretch>
+                  </pic:blipFill>
+                  <pic:spPr>
+                    <a:xfrm>
+                      <a:off x="0" y="0"/>
+                      <a:ext cx="5943600" cy="2266950"/>
+                    </a:xfrm>
+                    <a:prstGeom prst="rect">
+                      <a:avLst/>
+                    </a:prstGeom>
+                  </pic:spPr>
+                </pic:pic>
+              </a:graphicData>
+            </a:graphic>
+          </wp:inline>
+        </w:drawing>
+      </w:r>
+    </w:p>
+    <w:p>
+      <w:pPr>
+        <w:rPr>
+          <w:noProof/>
+        </w:rPr>
+      </w:pPr>
+    </w:p>
+    <w:p>
+      <w:pPr>
+        <w:rPr>
+          <w:noProof/>
+        </w:rPr>
+      </w:pPr>
+    </w:p>
+    <w:p>
+      <w:pPr>
+        <w:rPr>
+          <w:noProof/>
+        </w:rPr>
+      </w:pPr>
+      <w:r>
+        <w:rPr>
+          <w:noProof/>
+        </w:rPr>
+        <w:t>Create another branch called ‘otherBranch’ and switched on it, put ‘BranchExample’ in it</w:t>
+      </w:r>
+      <w:r>
+        <w:rPr>
+          <w:noProof/>
+        </w:rPr>
+        <w:t>:</w:t>
+      </w:r>
+    </w:p>
+    <w:p>
+      <w:pPr>
+        <w:rPr>
+          <w:noProof/>
+        </w:rPr>
+      </w:pPr>
+      <w:r>
+        <w:rPr>
+          <w:noProof/>
+        </w:rPr>
+        <w:drawing>
+          <wp:inline distT="0" distB="0" distL="0" distR="0" wp14:anchorId="6DECA2D9" wp14:editId="68E052A1">
+            <wp:extent cx="5341620" cy="828065"/>
+            <wp:effectExtent l="0" t="0" r="0" b="0"/>
+            <wp:docPr id="7" name="Picture 7"/>
+            <wp:cNvGraphicFramePr>
+              <a:graphicFrameLocks xmlns:a="http://schemas.openxmlformats.org/drawingml/2006/main" noChangeAspect="1"/>
+            </wp:cNvGraphicFramePr>
+            <a:graphic xmlns:a="http://schemas.openxmlformats.org/drawingml/2006/main">
+              <a:graphicData uri="http://schemas.openxmlformats.org/drawingml/2006/picture">
+                <pic:pic xmlns:pic="http://schemas.openxmlformats.org/drawingml/2006/picture">
+                  <pic:nvPicPr>
+                    <pic:cNvPr id="1" name=""/>
+                    <pic:cNvPicPr/>
+                  </pic:nvPicPr>
+                  <pic:blipFill>
+                    <a:blip r:embed="rId12"/>
+                    <a:stretch>
+                      <a:fillRect/>
+                    </a:stretch>
+                  </pic:blipFill>
+                  <pic:spPr>
+                    <a:xfrm>
+                      <a:off x="0" y="0"/>
+                      <a:ext cx="5490939" cy="851213"/>
+                    </a:xfrm>
+                    <a:prstGeom prst="rect">
+                      <a:avLst/>
+                    </a:prstGeom>
+                  </pic:spPr>
+                </pic:pic>
+              </a:graphicData>
+            </a:graphic>
+          </wp:inline>
+        </w:drawing>
+      </w:r>
+    </w:p>
+    <w:p>
+      <w:pPr>
+        <w:rPr>
+          <w:sz w:val="24"/>
+          <w:szCs w:val="24"/>
+        </w:rPr>
+      </w:pPr>
+      <w:r>
+        <w:rPr>
+          <w:noProof/>
+        </w:rPr>
+        <w:drawing>
+          <wp:inline distT="0" distB="0" distL="0" distR="0" wp14:anchorId="707FA4F4" wp14:editId="1ACA1F7A">
+            <wp:extent cx="6612747" cy="640080"/>
+            <wp:effectExtent l="0" t="0" r="0" b="7620"/>
+            <wp:docPr id="8" name="Picture 8"/>
+            <wp:cNvGraphicFramePr>
+              <a:graphicFrameLocks xmlns:a="http://schemas.openxmlformats.org/drawingml/2006/main" noChangeAspect="1"/>
+            </wp:cNvGraphicFramePr>
+            <a:graphic xmlns:a="http://schemas.openxmlformats.org/drawingml/2006/main">
+              <a:graphicData uri="http://schemas.openxmlformats.org/drawingml/2006/picture">
+                <pic:pic xmlns:pic="http://schemas.openxmlformats.org/drawingml/2006/picture">
+                  <pic:nvPicPr>
+                    <pic:cNvPr id="1" name=""/>
+                    <pic:cNvPicPr/>
+                  </pic:nvPicPr>
+                  <pic:blipFill>
+                    <a:blip r:embed="rId13"/>
+                    <a:stretch>
+                      <a:fillRect/>
+                    </a:stretch>
+                  </pic:blipFill>
+                  <pic:spPr>
+                    <a:xfrm>
+                      <a:off x="0" y="0"/>
+                      <a:ext cx="6623656" cy="641136"/>
+                    </a:xfrm>
+                    <a:prstGeom prst="rect">
+                      <a:avLst/>
+                    </a:prstGeom>
+                  </pic:spPr>
+                </pic:pic>
+              </a:graphicData>
+            </a:graphic>
+          </wp:inline>
+        </w:drawing>
+      </w:r>
+    </w:p>
+    <w:p>
+      <w:pPr>
+        <w:rPr>
+          <w:noProof/>
+        </w:rPr>
+      </w:pPr>
+    </w:p>
+    <w:p>
+      <w:pPr>
+        <w:rPr>
+          <w:noProof/>
+        </w:rPr>
+      </w:pPr>
+    </w:p>
+    <w:p>
+      <w:pPr>
+        <w:rPr>
+          <w:noProof/>
+        </w:rPr>
+      </w:pPr>
+    </w:p>
+    <w:p>
+      <w:pPr>
+        <w:rPr>
+          <w:noProof/>
+        </w:rPr>
+      </w:pPr>
+      <w:r>
+        <w:rPr>
+          <w:noProof/>
+        </w:rPr>
+        <w:lastRenderedPageBreak/>
+        <w:drawing>
+          <wp:inline distT="0" distB="0" distL="0" distR="0" wp14:anchorId="33BE4A77" wp14:editId="43EBED0D">
+            <wp:extent cx="5394020" cy="2019300"/>
+            <wp:effectExtent l="0" t="0" r="0" b="0"/>
+            <wp:docPr id="9" name="Picture 9"/>
+            <wp:cNvGraphicFramePr>
+              <a:graphicFrameLocks xmlns:a="http://schemas.openxmlformats.org/drawingml/2006/main" noChangeAspect="1"/>
+            </wp:cNvGraphicFramePr>
+            <a:graphic xmlns:a="http://schemas.openxmlformats.org/drawingml/2006/main">
+              <a:graphicData uri="http://schemas.openxmlformats.org/drawingml/2006/picture">
+                <pic:pic xmlns:pic="http://schemas.openxmlformats.org/drawingml/2006/picture">
+                  <pic:nvPicPr>
+                    <pic:cNvPr id="1" name=""/>
+                    <pic:cNvPicPr/>
+                  </pic:nvPicPr>
+                  <pic:blipFill>
+                    <a:blip r:embed="rId14"/>
+                    <a:stretch>
+                      <a:fillRect/>
+                    </a:stretch>
+                  </pic:blipFill>
+                  <pic:spPr>
+                    <a:xfrm>
+                      <a:off x="0" y="0"/>
+                      <a:ext cx="5397269" cy="2020516"/>
+                    </a:xfrm>
+                    <a:prstGeom prst="rect">
+                      <a:avLst/>
+                    </a:prstGeom>
+                  </pic:spPr>
+                </pic:pic>
+              </a:graphicData>
+            </a:graphic>
+          </wp:inline>
+        </w:drawing>
+      </w:r>
+    </w:p>
+    <w:p>
+      <w:pPr>
+        <w:rPr>
+          <w:noProof/>
+        </w:rPr>
+      </w:pPr>
+    </w:p>
+    <w:p>
+      <w:pPr>
+        <w:tabs>
+          <w:tab w:val="left" w:pos="1416"/>
+        </w:tabs>
+        <w:rPr>
+          <w:noProof/>
+        </w:rPr>
+      </w:pPr>
+      <w:r>
+        <w:rPr>
+          <w:noProof/>
+        </w:rPr>
+        <w:drawing>
+          <wp:inline distT="0" distB="0" distL="0" distR="0" wp14:anchorId="7E27265D" wp14:editId="5EC8BBF1">
+            <wp:extent cx="4965700" cy="705065"/>
+            <wp:effectExtent l="0" t="0" r="6350" b="0"/>
+            <wp:docPr id="10" name="Picture 10"/>
+            <wp:cNvGraphicFramePr>
+              <a:graphicFrameLocks xmlns:a="http://schemas.openxmlformats.org/drawingml/2006/main" noChangeAspect="1"/>
+            </wp:cNvGraphicFramePr>
+            <a:graphic xmlns:a="http://schemas.openxmlformats.org/drawingml/2006/main">
+              <a:graphicData uri="http://schemas.openxmlformats.org/drawingml/2006/picture">
+                <pic:pic xmlns:pic="http://schemas.openxmlformats.org/drawingml/2006/picture">
+                  <pic:nvPicPr>
+                    <pic:cNvPr id="1" name=""/>
+                    <pic:cNvPicPr/>
+                  </pic:nvPicPr>
+                  <pic:blipFill>
+                    <a:blip r:embed="rId15"/>
+                    <a:stretch>
+                      <a:fillRect/>
+                    </a:stretch>
+                  </pic:blipFill>
+                  <pic:spPr>
+                    <a:xfrm>
+                      <a:off x="0" y="0"/>
+                      <a:ext cx="5091306" cy="722899"/>
+                    </a:xfrm>
+                    <a:prstGeom prst="rect">
+                      <a:avLst/>
+                    </a:prstGeom>
+                  </pic:spPr>
+                </pic:pic>
+              </a:graphicData>
+            </a:graphic>
+          </wp:inline>
+        </w:drawing>
+      </w:r>
+      <w:r>
+        <w:rPr>
+          <w:sz w:val="24"/>
+          <w:szCs w:val="24"/>
+        </w:rPr>
+        <w:tab/>
+      </w:r>
+    </w:p>
+    <w:p>
+      <w:pPr>
+        <w:rPr>
+          <w:noProof/>
+        </w:rPr>
+      </w:pPr>
+    </w:p>
+    <w:p>
+      <w:pPr>
+        <w:rPr>
+          <w:noProof/>
+        </w:rPr>
+      </w:pPr>
+      <w:r>
+        <w:rPr>
+          <w:noProof/>
+        </w:rPr>
+        <w:drawing>
+          <wp:inline distT="0" distB="0" distL="0" distR="0" wp14:anchorId="6D6207B4" wp14:editId="77B0CB89">
+            <wp:extent cx="5213350" cy="1540612"/>
+            <wp:effectExtent l="0" t="0" r="6350" b="2540"/>
+            <wp:docPr id="11" name="Picture 11"/>
+            <wp:cNvGraphicFramePr>
+              <a:graphicFrameLocks xmlns:a="http://schemas.openxmlformats.org/drawingml/2006/main" noChangeAspect="1"/>
+            </wp:cNvGraphicFramePr>
+            <a:graphic xmlns:a="http://schemas.openxmlformats.org/drawingml/2006/main">
+              <a:graphicData uri="http://schemas.openxmlformats.org/drawingml/2006/picture">
+                <pic:pic xmlns:pic="http://schemas.openxmlformats.org/drawingml/2006/picture">
+                  <pic:nvPicPr>
+                    <pic:cNvPr id="1" name=""/>
+                    <pic:cNvPicPr/>
+                  </pic:nvPicPr>
+                  <pic:blipFill>
+                    <a:blip r:embed="rId16"/>
+                    <a:stretch>
+                      <a:fillRect/>
+                    </a:stretch>
+                  </pic:blipFill>
+                  <pic:spPr>
+                    <a:xfrm>
+                      <a:off x="0" y="0"/>
+                      <a:ext cx="5282502" cy="1561047"/>
+                    </a:xfrm>
+                    <a:prstGeom prst="rect">
+                      <a:avLst/>
+                    </a:prstGeom>
+                  </pic:spPr>
+                </pic:pic>
+              </a:graphicData>
+            </a:graphic>
+          </wp:inline>
+        </w:drawing>
+      </w:r>
+    </w:p>
+    <w:p>
+      <w:pPr>
+        <w:rPr>
+          <w:noProof/>
+        </w:rPr>
+      </w:pPr>
+    </w:p>
+    <w:p>
+      <w:pPr>
+        <w:rPr>
+          <w:noProof/>
+        </w:rPr>
+      </w:pPr>
+      <w:r>
+        <w:rPr>
+          <w:noProof/>
+        </w:rPr>
+        <w:t>Deleted the RemoveExample.txt file from the repository:</w:t>
+      </w:r>
+    </w:p>
+    <w:p>
+      <w:pPr>
+        <w:rPr>
+          <w:sz w:val="24"/>
+          <w:szCs w:val="24"/>
+        </w:rPr>
+      </w:pPr>
+      <w:r>
+        <w:rPr>
+          <w:noProof/>
+        </w:rPr>
+        <w:drawing>
+          <wp:inline distT="0" distB="0" distL="0" distR="0" wp14:anchorId="63B56E04" wp14:editId="650F8E52">
+            <wp:extent cx="4572000" cy="2350476"/>
+            <wp:effectExtent l="0" t="0" r="0" b="0"/>
+            <wp:docPr id="12" name="Picture 12"/>
+            <wp:cNvGraphicFramePr>
+              <a:graphicFrameLocks xmlns:a="http://schemas.openxmlformats.org/drawingml/2006/main" noChangeAspect="1"/>
+            </wp:cNvGraphicFramePr>
+            <a:graphic xmlns:a="http://schemas.openxmlformats.org/drawingml/2006/main">
+              <a:graphicData uri="http://schemas.openxmlformats.org/drawingml/2006/picture">
+                <pic:pic xmlns:pic="http://schemas.openxmlformats.org/drawingml/2006/picture">
+                  <pic:nvPicPr>
+                    <pic:cNvPr id="1" name=""/>
+                    <pic:cNvPicPr/>
+                  </pic:nvPicPr>
+                  <pic:blipFill>
+                    <a:blip r:embed="rId17"/>
+                    <a:stretch>
+                      <a:fillRect/>
+                    </a:stretch>
+                  </pic:blipFill>
+                  <pic:spPr>
+                    <a:xfrm>
+                      <a:off x="0" y="0"/>
+                      <a:ext cx="4595625" cy="2362622"/>
+                    </a:xfrm>
+                    <a:prstGeom prst="rect">
+                      <a:avLst/>
+                    </a:prstGeom>
+                  </pic:spPr>
+                </pic:pic>
+              </a:graphicData>
+            </a:graphic>
+          </wp:inline>
+        </w:drawing>
+      </w:r>
+    </w:p>
+    <w:p>
+      <w:pPr>
+        <w:rPr>
+          <w:noProof/>
+        </w:rPr>
+      </w:pPr>
+      <w:r>
+        <w:rPr>
+          <w:noProof/>
+        </w:rPr>
+        <w:lastRenderedPageBreak/>
+        <w:drawing>
+          <wp:inline distT="0" distB="0" distL="0" distR="0" wp14:anchorId="14C3CC6D" wp14:editId="7A8B1CB7">
+            <wp:extent cx="5213350" cy="1577373"/>
+            <wp:effectExtent l="0" t="0" r="6350" b="3810"/>
+            <wp:docPr id="13" name="Picture 13"/>
+            <wp:cNvGraphicFramePr>
+              <a:graphicFrameLocks xmlns:a="http://schemas.openxmlformats.org/drawingml/2006/main" noChangeAspect="1"/>
+            </wp:cNvGraphicFramePr>
+            <a:graphic xmlns:a="http://schemas.openxmlformats.org/drawingml/2006/main">
+              <a:graphicData uri="http://schemas.openxmlformats.org/drawingml/2006/picture">
+                <pic:pic xmlns:pic="http://schemas.openxmlformats.org/drawingml/2006/picture">
+                  <pic:nvPicPr>
+                    <pic:cNvPr id="1" name=""/>
+                    <pic:cNvPicPr/>
+                  </pic:nvPicPr>
+                  <pic:blipFill>
+                    <a:blip r:embed="rId18"/>
+                    <a:stretch>
+                      <a:fillRect/>
+                    </a:stretch>
+                  </pic:blipFill>
+                  <pic:spPr>
+                    <a:xfrm>
+                      <a:off x="0" y="0"/>
+                      <a:ext cx="5251448" cy="1588900"/>
+                    </a:xfrm>
+                    <a:prstGeom prst="rect">
+                      <a:avLst/>
+                    </a:prstGeom>
+                  </pic:spPr>
+                </pic:pic>
+              </a:graphicData>
+            </a:graphic>
+          </wp:inline>
+        </w:drawing>
+      </w:r>
+    </w:p>
+    <w:p>
+      <w:pPr>
+        <w:rPr>
+          <w:noProof/>
+        </w:rPr>
+      </w:pPr>
+    </w:p>
+    <w:p>
+      <w:pPr>
+        <w:rPr>
+          <w:sz w:val="24"/>
+          <w:szCs w:val="24"/>
+        </w:rPr>
+      </w:pPr>
+      <w:r>
+        <w:rPr>
+          <w:noProof/>
+        </w:rPr>
+        <w:drawing>
+          <wp:inline distT="0" distB="0" distL="0" distR="0" wp14:anchorId="5115B679" wp14:editId="40071522">
+            <wp:extent cx="4489450" cy="2082126"/>
+            <wp:effectExtent l="0" t="0" r="6350" b="0"/>
+            <wp:docPr id="14" name="Picture 14"/>
+            <wp:cNvGraphicFramePr>
+              <a:graphicFrameLocks xmlns:a="http://schemas.openxmlformats.org/drawingml/2006/main" noChangeAspect="1"/>
+            </wp:cNvGraphicFramePr>
+            <a:graphic xmlns:a="http://schemas.openxmlformats.org/drawingml/2006/main">
+              <a:graphicData uri="http://schemas.openxmlformats.org/drawingml/2006/picture">
+                <pic:pic xmlns:pic="http://schemas.openxmlformats.org/drawingml/2006/picture">
+                  <pic:nvPicPr>
+                    <pic:cNvPr id="1" name=""/>
+                    <pic:cNvPicPr/>
+                  </pic:nvPicPr>
+                  <pic:blipFill>
+                    <a:blip r:embed="rId19"/>
+                    <a:stretch>
+                      <a:fillRect/>
+                    </a:stretch>
+                  </pic:blipFill>
+                  <pic:spPr>
+                    <a:xfrm>
+                      <a:off x="0" y="0"/>
+                      <a:ext cx="4517273" cy="2095030"/>
+                    </a:xfrm>
+                    <a:prstGeom prst="rect">
+                      <a:avLst/>
+                    </a:prstGeom>
+                  </pic:spPr>
+                </pic:pic>
+              </a:graphicData>
+            </a:graphic>
+          </wp:inline>
+        </w:drawing>
+      </w:r>
     </w:p>
     <w:sectPr>
       <w:pgSz w:w="12240" w:h="15840"/>
@@ -182,6 +877,56 @@
     </w:sectPr>
   </w:body>
 </w:document>
+</file>
+
+<file path=word/endnotes.xml><?xml version="1.0" encoding="utf-8"?>
+<w:endnotes xmlns:wpc="http://schemas.microsoft.com/office/word/2010/wordprocessingCanvas" xmlns:cx="http://schemas.microsoft.com/office/drawing/2014/chartex" xmlns:cx1="http://schemas.microsoft.com/office/drawing/2015/9/8/chartex" xmlns:cx2="http://schemas.microsoft.com/office/drawing/2015/10/21/chartex" xmlns:cx3="http://schemas.microsoft.com/office/drawing/2016/5/9/chartex" xmlns:cx4="http://schemas.microsoft.com/office/drawing/2016/5/10/chartex" xmlns:cx5="http://schemas.microsoft.com/office/drawing/2016/5/11/chartex" xmlns:cx6="http://schemas.microsoft.com/office/drawing/2016/5/12/chartex" xmlns:cx7="http://schemas.microsoft.com/office/drawing/2016/5/13/chartex" xmlns:cx8="http://schemas.microsoft.com/office/drawing/2016/5/14/chartex" xmlns:mc="http://schemas.openxmlformats.org/markup-compatibility/2006" xmlns:aink="http://schemas.microsoft.com/office/drawing/2016/ink" xmlns:am3d="http://schemas.microsoft.com/office/drawing/2017/model3d" xmlns:o="urn:schemas-microsoft-com:office:office" xmlns:r="http://schemas.openxmlformats.org/officeDocument/2006/relationships" xmlns:m="http://schemas.openxmlformats.org/officeDocument/2006/math" xmlns:v="urn:schemas-microsoft-com:vml" xmlns:wp14="http://schemas.microsoft.com/office/word/2010/wordprocessingDrawing" xmlns:wp="http://schemas.openxmlformats.org/drawingml/2006/wordprocessingDrawing" xmlns:w10="urn:schemas-microsoft-com:office:word" xmlns:w="http://schemas.openxmlformats.org/wordprocessingml/2006/main" xmlns:w14="http://schemas.microsoft.com/office/word/2010/wordml" xmlns:w15="http://schemas.microsoft.com/office/word/2012/wordml" xmlns:w16cex="http://schemas.microsoft.com/office/word/2018/wordml/cex" xmlns:w16cid="http://schemas.microsoft.com/office/word/2016/wordml/cid" xmlns:w16="http://schemas.microsoft.com/office/word/2018/wordml" xmlns:w16se="http://schemas.microsoft.com/office/word/2015/wordml/symex" xmlns:wpg="http://schemas.microsoft.com/office/word/2010/wordprocessingGroup" xmlns:wpi="http://schemas.microsoft.com/office/word/2010/wordprocessingInk" xmlns:wne="http://schemas.microsoft.com/office/word/2006/wordml" xmlns:wps="http://schemas.microsoft.com/office/word/2010/wordprocessingShape" mc:Ignorable="w14 w15 w16se w16cid w16 w16cex wp14">
+  <w:endnote w:type="separator" w:id="-1">
+    <w:p>
+      <w:pPr>
+        <w:spacing w:after="0" w:line="240" w:lineRule="auto"/>
+      </w:pPr>
+      <w:r>
+        <w:separator/>
+      </w:r>
+    </w:p>
+  </w:endnote>
+  <w:endnote w:type="continuationSeparator" w:id="0">
+    <w:p>
+      <w:pPr>
+        <w:spacing w:after="0" w:line="240" w:lineRule="auto"/>
+      </w:pPr>
+      <w:r>
+        <w:continuationSeparator/>
+      </w:r>
+    </w:p>
+  </w:endnote>
+</w:endnotes>
+</file>
+
+<file path=word/footnotes.xml><?xml version="1.0" encoding="utf-8"?>
+<w:footnotes xmlns:wpc="http://schemas.microsoft.com/office/word/2010/wordprocessingCanvas" xmlns:cx="http://schemas.microsoft.com/office/drawing/2014/chartex" xmlns:cx1="http://schemas.microsoft.com/office/drawing/2015/9/8/chartex" xmlns:cx2="http://schemas.microsoft.com/office/drawing/2015/10/21/chartex" xmlns:cx3="http://schemas.microsoft.com/office/drawing/2016/5/9/chartex" xmlns:cx4="http://schemas.microsoft.com/office/drawing/2016/5/10/chartex" xmlns:cx5="http://schemas.microsoft.com/office/drawing/2016/5/11/chartex" xmlns:cx6="http://schemas.microsoft.com/office/drawing/2016/5/12/chartex" xmlns:cx7="http://schemas.microsoft.com/office/drawing/2016/5/13/chartex" xmlns:cx8="http://schemas.microsoft.com/office/drawing/2016/5/14/chartex" xmlns:mc="http://schemas.openxmlformats.org/markup-compatibility/2006" xmlns:aink="http://schemas.microsoft.com/office/drawing/2016/ink" xmlns:am3d="http://schemas.microsoft.com/office/drawing/2017/model3d" xmlns:o="urn:schemas-microsoft-com:office:office" xmlns:r="http://schemas.openxmlformats.org/officeDocument/2006/relationships" xmlns:m="http://schemas.openxmlformats.org/officeDocument/2006/math" xmlns:v="urn:schemas-microsoft-com:vml" xmlns:wp14="http://schemas.microsoft.com/office/word/2010/wordprocessingDrawing" xmlns:wp="http://schemas.openxmlformats.org/drawingml/2006/wordprocessingDrawing" xmlns:w10="urn:schemas-microsoft-com:office:word" xmlns:w="http://schemas.openxmlformats.org/wordprocessingml/2006/main" xmlns:w14="http://schemas.microsoft.com/office/word/2010/wordml" xmlns:w15="http://schemas.microsoft.com/office/word/2012/wordml" xmlns:w16cex="http://schemas.microsoft.com/office/word/2018/wordml/cex" xmlns:w16cid="http://schemas.microsoft.com/office/word/2016/wordml/cid" xmlns:w16="http://schemas.microsoft.com/office/word/2018/wordml" xmlns:w16se="http://schemas.microsoft.com/office/word/2015/wordml/symex" xmlns:wpg="http://schemas.microsoft.com/office/word/2010/wordprocessingGroup" xmlns:wpi="http://schemas.microsoft.com/office/word/2010/wordprocessingInk" xmlns:wne="http://schemas.microsoft.com/office/word/2006/wordml" xmlns:wps="http://schemas.microsoft.com/office/word/2010/wordprocessingShape" mc:Ignorable="w14 w15 w16se w16cid w16 w16cex wp14">
+  <w:footnote w:type="separator" w:id="-1">
+    <w:p>
+      <w:pPr>
+        <w:spacing w:after="0" w:line="240" w:lineRule="auto"/>
+      </w:pPr>
+      <w:r>
+        <w:separator/>
+      </w:r>
+    </w:p>
+  </w:footnote>
+  <w:footnote w:type="continuationSeparator" w:id="0">
+    <w:p>
+      <w:pPr>
+        <w:spacing w:after="0" w:line="240" w:lineRule="auto"/>
+      </w:pPr>
+      <w:r>
+        <w:continuationSeparator/>
+      </w:r>
+    </w:p>
+  </w:footnote>
+</w:footnotes>
 </file>
 
 <file path=word/styles.xml><?xml version="1.0" encoding="utf-8"?>
@@ -610,6 +1355,50 @@
     <w:semiHidden/>
     <w:unhideWhenUsed/>
   </w:style>
+  <w:style w:type="paragraph" w:styleId="Header">
+    <w:name w:val="header"/>
+    <w:basedOn w:val="Normal"/>
+    <w:link w:val="HeaderChar"/>
+    <w:uiPriority w:val="99"/>
+    <w:unhideWhenUsed/>
+    <w:rsid w:val="00FC7B62"/>
+    <w:pPr>
+      <w:tabs>
+        <w:tab w:val="center" w:pos="4680"/>
+        <w:tab w:val="right" w:pos="9360"/>
+      </w:tabs>
+      <w:spacing w:after="0" w:line="240" w:lineRule="auto"/>
+    </w:pPr>
+  </w:style>
+  <w:style w:type="character" w:customStyle="1" w:styleId="HeaderChar">
+    <w:name w:val="Header Char"/>
+    <w:basedOn w:val="DefaultParagraphFont"/>
+    <w:link w:val="Header"/>
+    <w:uiPriority w:val="99"/>
+    <w:rsid w:val="00FC7B62"/>
+  </w:style>
+  <w:style w:type="paragraph" w:styleId="Footer">
+    <w:name w:val="footer"/>
+    <w:basedOn w:val="Normal"/>
+    <w:link w:val="FooterChar"/>
+    <w:uiPriority w:val="99"/>
+    <w:unhideWhenUsed/>
+    <w:rsid w:val="00FC7B62"/>
+    <w:pPr>
+      <w:tabs>
+        <w:tab w:val="center" w:pos="4680"/>
+        <w:tab w:val="right" w:pos="9360"/>
+      </w:tabs>
+      <w:spacing w:after="0" w:line="240" w:lineRule="auto"/>
+    </w:pPr>
+  </w:style>
+  <w:style w:type="character" w:customStyle="1" w:styleId="FooterChar">
+    <w:name w:val="Footer Char"/>
+    <w:basedOn w:val="DefaultParagraphFont"/>
+    <w:link w:val="Footer"/>
+    <w:uiPriority w:val="99"/>
+    <w:rsid w:val="00FC7B62"/>
+  </w:style>
 </w:styles>
 </file>
 

</xml_diff>